<commit_message>
Bring in Waypoint 2.0.0
</commit_message>
<xml_diff>
--- a/signatures-a4.docx
+++ b/signatures-a4.docx
@@ -39,178 +39,19 @@
         <w:spacing w:lineRule="auto" w:line="360" w:before="244" w:after="244"/>
         <w:ind w:left="0" w:right="1440" w:hanging="0"/>
         <w:jc w:val="left"/>
-        <w:rPr>
-          <w:b/>
-          <w:b/>
-        </w:rPr>
+        <w:rPr/>
       </w:pPr>
       <w:r>
         <w:rPr>
           <w:b/>
         </w:rPr>
-        <w:t>Disclosing Party</w:t>
-      </w:r>
-    </w:p>
-    <w:p>
-      <w:pPr>
-        <w:pStyle w:val="Normal"/>
-        <w:widowControl/>
-        <w:bidi w:val="0"/>
-        <w:spacing w:lineRule="auto" w:line="360" w:before="244" w:after="244"/>
-        <w:ind w:left="2880" w:right="1440" w:hanging="2880"/>
-        <w:jc w:val="left"/>
-        <w:rPr/>
-      </w:pPr>
-      <w:r>
-        <w:rPr/>
-        <w:t>Legal Name:</w:t>
-        <w:tab/>
-        <w:t>_______________________________________</w:t>
-        <w:br/>
-        <w:t>[Write the legal name of the party disclosing confidential information, like “Super Software, Inc.” or “John A. Smith”.]</w:t>
-      </w:r>
-    </w:p>
-    <w:p>
-      <w:pPr>
-        <w:pStyle w:val="Normal"/>
-        <w:widowControl/>
-        <w:bidi w:val="0"/>
-        <w:spacing w:lineRule="auto" w:line="360" w:before="244" w:after="244"/>
-        <w:ind w:left="2880" w:right="1440" w:hanging="2880"/>
-        <w:jc w:val="left"/>
-        <w:rPr/>
-      </w:pPr>
-      <w:r>
-        <w:rPr/>
-        <w:t>Legal Type:</w:t>
-        <w:tab/>
-        <w:t>_______________________________________</w:t>
-        <w:br/>
-        <w:t>[Write the company’s jurisdiction and legal form, like “Delaware corporation” or “New York resident” for an individual.]</w:t>
-      </w:r>
-    </w:p>
-    <w:p>
-      <w:pPr>
-        <w:pStyle w:val="Normal"/>
-        <w:widowControl/>
-        <w:bidi w:val="0"/>
-        <w:spacing w:lineRule="auto" w:line="360" w:before="244" w:after="244"/>
-        <w:ind w:left="2880" w:right="1440" w:hanging="2880"/>
-        <w:jc w:val="left"/>
-        <w:rPr/>
-      </w:pPr>
-      <w:r>
-        <w:rPr/>
-        <w:t>Signature:</w:t>
-        <w:tab/>
-        <w:t>_______________________________________</w:t>
-      </w:r>
-    </w:p>
-    <w:p>
-      <w:pPr>
-        <w:pStyle w:val="Normal"/>
-        <w:widowControl/>
-        <w:bidi w:val="0"/>
-        <w:spacing w:lineRule="auto" w:line="360" w:before="244" w:after="244"/>
-        <w:ind w:left="2880" w:right="1440" w:hanging="2880"/>
-        <w:jc w:val="left"/>
-        <w:rPr/>
-      </w:pPr>
-      <w:r>
-        <w:rPr/>
-        <w:t>Name:</w:t>
-        <w:tab/>
-        <w:t>_______________________________________</w:t>
-      </w:r>
-    </w:p>
-    <w:p>
-      <w:pPr>
-        <w:pStyle w:val="Normal"/>
-        <w:widowControl/>
-        <w:bidi w:val="0"/>
-        <w:spacing w:lineRule="auto" w:line="360" w:before="244" w:after="244"/>
-        <w:ind w:left="2880" w:right="1440" w:hanging="2880"/>
-        <w:jc w:val="left"/>
-        <w:rPr/>
-      </w:pPr>
-      <w:r>
-        <w:rPr/>
-        <w:t>Title:</w:t>
-        <w:tab/>
-        <w:t>_______________________________________</w:t>
-        <w:br/>
-        <w:t>[Leave blank if the party is an individual.]</w:t>
-      </w:r>
-    </w:p>
-    <w:p>
-      <w:pPr>
-        <w:pStyle w:val="Normal"/>
-        <w:widowControl/>
-        <w:bidi w:val="0"/>
-        <w:spacing w:lineRule="auto" w:line="360" w:before="244" w:after="244"/>
-        <w:ind w:left="2880" w:right="1440" w:hanging="2880"/>
-        <w:jc w:val="left"/>
-        <w:rPr/>
-      </w:pPr>
-      <w:r>
-        <w:rPr/>
-        <w:t>Date:</w:t>
-        <w:tab/>
-        <w:t>_______________________________________</w:t>
-      </w:r>
-    </w:p>
-    <w:p>
-      <w:pPr>
-        <w:pStyle w:val="Normal"/>
-        <w:widowControl/>
-        <w:bidi w:val="0"/>
-        <w:spacing w:lineRule="auto" w:line="360" w:before="244" w:after="244"/>
-        <w:ind w:left="2880" w:right="1440" w:hanging="2880"/>
-        <w:jc w:val="left"/>
-        <w:rPr/>
-      </w:pPr>
-      <w:r>
-        <w:rPr/>
-        <w:t>E-Mail:</w:t>
-        <w:tab/>
-        <w:t>_______________________________________</w:t>
-      </w:r>
-      <w:r>
-        <w:br w:type="page"/>
-      </w:r>
-    </w:p>
-    <w:p>
-      <w:pPr>
-        <w:pStyle w:val="Normal"/>
-        <w:bidi w:val="0"/>
-        <w:spacing w:lineRule="auto" w:line="288" w:before="115" w:after="115"/>
-        <w:ind w:left="2880" w:right="0" w:hanging="2880"/>
-        <w:jc w:val="left"/>
-        <w:rPr/>
-      </w:pPr>
-      <w:r>
-        <w:rPr/>
-        <w:t>The parties agree to this nondisclosure agreement on the dates by their signatures.</w:t>
-      </w:r>
-    </w:p>
-    <w:p>
-      <w:pPr>
-        <w:pStyle w:val="Normal"/>
-        <w:widowControl/>
-        <w:bidi w:val="0"/>
-        <w:spacing w:lineRule="auto" w:line="360" w:before="244" w:after="244"/>
-        <w:ind w:left="0" w:right="1440" w:hanging="0"/>
-        <w:jc w:val="left"/>
-        <w:rPr>
-          <w:b/>
-          <w:b/>
-        </w:rPr>
-      </w:pPr>
+        <w:t>First</w:t>
+      </w:r>
       <w:r>
         <w:rPr>
           <w:b/>
         </w:rPr>
-        <w:t>Receiving Party</w:t>
+        <w:t xml:space="preserve"> Party</w:t>
       </w:r>
     </w:p>
     <w:p>
@@ -229,7 +70,188 @@
         <w:tab/>
         <w:t>_______________________________________</w:t>
         <w:br/>
-        <w:t>[Write the legal name of the party receiving confidential information, like “Quick Welding LLC” or “Jane B. Doe”.]</w:t>
+        <w:t xml:space="preserve">[Write the legal name of the party </w:t>
+      </w:r>
+      <w:r>
+        <w:rPr/>
+        <w:t>proposing the agreement</w:t>
+      </w:r>
+      <w:r>
+        <w:rPr/>
+        <w:t>, like “Super Software, Inc.” or “John A. Smith”.]</w:t>
+      </w:r>
+    </w:p>
+    <w:p>
+      <w:pPr>
+        <w:pStyle w:val="Normal"/>
+        <w:widowControl/>
+        <w:bidi w:val="0"/>
+        <w:spacing w:lineRule="auto" w:line="360" w:before="244" w:after="244"/>
+        <w:ind w:left="2880" w:right="1440" w:hanging="2880"/>
+        <w:jc w:val="left"/>
+        <w:rPr/>
+      </w:pPr>
+      <w:r>
+        <w:rPr/>
+        <w:t>Legal Type:</w:t>
+        <w:tab/>
+        <w:t>_______________________________________</w:t>
+        <w:br/>
+        <w:t>[Write the company’s jurisdiction and legal form, like “Delaware corporation” or “New York resident” for an individual.]</w:t>
+      </w:r>
+    </w:p>
+    <w:p>
+      <w:pPr>
+        <w:pStyle w:val="Normal"/>
+        <w:widowControl/>
+        <w:bidi w:val="0"/>
+        <w:spacing w:lineRule="auto" w:line="360" w:before="244" w:after="244"/>
+        <w:ind w:left="2880" w:right="1440" w:hanging="2880"/>
+        <w:jc w:val="left"/>
+        <w:rPr/>
+      </w:pPr>
+      <w:r>
+        <w:rPr/>
+        <w:t>Signature:</w:t>
+        <w:tab/>
+        <w:t>_______________________________________</w:t>
+      </w:r>
+    </w:p>
+    <w:p>
+      <w:pPr>
+        <w:pStyle w:val="Normal"/>
+        <w:widowControl/>
+        <w:bidi w:val="0"/>
+        <w:spacing w:lineRule="auto" w:line="360" w:before="244" w:after="244"/>
+        <w:ind w:left="2880" w:right="1440" w:hanging="2880"/>
+        <w:jc w:val="left"/>
+        <w:rPr/>
+      </w:pPr>
+      <w:r>
+        <w:rPr/>
+        <w:t>Name:</w:t>
+        <w:tab/>
+        <w:t>_______________________________________</w:t>
+      </w:r>
+    </w:p>
+    <w:p>
+      <w:pPr>
+        <w:pStyle w:val="Normal"/>
+        <w:widowControl/>
+        <w:bidi w:val="0"/>
+        <w:spacing w:lineRule="auto" w:line="360" w:before="244" w:after="244"/>
+        <w:ind w:left="2880" w:right="1440" w:hanging="2880"/>
+        <w:jc w:val="left"/>
+        <w:rPr/>
+      </w:pPr>
+      <w:r>
+        <w:rPr/>
+        <w:t>Title:</w:t>
+        <w:tab/>
+        <w:t>_______________________________________</w:t>
+        <w:br/>
+        <w:t>[Leave blank if the party is an individual.]</w:t>
+      </w:r>
+    </w:p>
+    <w:p>
+      <w:pPr>
+        <w:pStyle w:val="Normal"/>
+        <w:widowControl/>
+        <w:bidi w:val="0"/>
+        <w:spacing w:lineRule="auto" w:line="360" w:before="244" w:after="244"/>
+        <w:ind w:left="2880" w:right="1440" w:hanging="2880"/>
+        <w:jc w:val="left"/>
+        <w:rPr/>
+      </w:pPr>
+      <w:r>
+        <w:rPr/>
+        <w:t>Date:</w:t>
+        <w:tab/>
+        <w:t>_______________________________________</w:t>
+      </w:r>
+    </w:p>
+    <w:p>
+      <w:pPr>
+        <w:pStyle w:val="Normal"/>
+        <w:widowControl/>
+        <w:bidi w:val="0"/>
+        <w:spacing w:lineRule="auto" w:line="360" w:before="244" w:after="244"/>
+        <w:ind w:left="2880" w:right="1440" w:hanging="2880"/>
+        <w:jc w:val="left"/>
+        <w:rPr/>
+      </w:pPr>
+      <w:r>
+        <w:rPr/>
+        <w:t>E-Mail:</w:t>
+        <w:tab/>
+        <w:t>_______________________________________</w:t>
+      </w:r>
+      <w:r>
+        <w:br w:type="page"/>
+      </w:r>
+    </w:p>
+    <w:p>
+      <w:pPr>
+        <w:pStyle w:val="Normal"/>
+        <w:bidi w:val="0"/>
+        <w:spacing w:lineRule="auto" w:line="288" w:before="115" w:after="115"/>
+        <w:ind w:left="2880" w:right="0" w:hanging="2880"/>
+        <w:jc w:val="left"/>
+        <w:rPr/>
+      </w:pPr>
+      <w:r>
+        <w:rPr/>
+        <w:t>The parties agree to this nondisclosure agreement on the dates by their signatures.</w:t>
+      </w:r>
+    </w:p>
+    <w:p>
+      <w:pPr>
+        <w:pStyle w:val="Normal"/>
+        <w:widowControl/>
+        <w:bidi w:val="0"/>
+        <w:spacing w:lineRule="auto" w:line="360" w:before="244" w:after="244"/>
+        <w:ind w:left="0" w:right="1440" w:hanging="0"/>
+        <w:jc w:val="left"/>
+        <w:rPr/>
+      </w:pPr>
+      <w:r>
+        <w:rPr>
+          <w:b/>
+        </w:rPr>
+        <w:t>Second</w:t>
+      </w:r>
+      <w:r>
+        <w:rPr>
+          <w:b/>
+        </w:rPr>
+        <w:t xml:space="preserve"> Party</w:t>
+      </w:r>
+    </w:p>
+    <w:p>
+      <w:pPr>
+        <w:pStyle w:val="Normal"/>
+        <w:widowControl/>
+        <w:bidi w:val="0"/>
+        <w:spacing w:lineRule="auto" w:line="360" w:before="244" w:after="244"/>
+        <w:ind w:left="2880" w:right="1440" w:hanging="2880"/>
+        <w:jc w:val="left"/>
+        <w:rPr/>
+      </w:pPr>
+      <w:r>
+        <w:rPr/>
+        <w:t>Legal Name:</w:t>
+        <w:tab/>
+        <w:t>_______________________________________</w:t>
+        <w:br/>
+        <w:t xml:space="preserve">[Write the legal name of the party receiving </w:t>
+      </w:r>
+      <w:r>
+        <w:rPr/>
+        <w:t>the agreement proposal</w:t>
+      </w:r>
+      <w:r>
+        <w:rPr/>
+        <w:t>, like “Quick Welding LLC” or “Jane B. Doe”.]</w:t>
       </w:r>
     </w:p>
     <w:p>
@@ -374,7 +396,7 @@
     <w:pPr>
       <w:widowControl/>
       <w:suppressAutoHyphens w:val="true"/>
-      <w:overflowPunct w:val="true"/>
+      <w:overflowPunct w:val="false"/>
       <w:bidi w:val="0"/>
       <w:spacing w:lineRule="auto" w:line="240" w:before="120" w:after="120"/>
       <w:jc w:val="both"/>

</xml_diff>